<commit_message>
Google play store id added to project tic tac toe
</commit_message>
<xml_diff>
--- a/ImprovedNiranjanResume.docx
+++ b/ImprovedNiranjanResume.docx
@@ -3103,7 +3103,7 @@
         <mc:AlternateContent>
           <mc:Choice Requires="wps">
             <w:drawing>
-              <wp:anchor distT="0" distB="0" distL="114300" distR="114300" simplePos="0" relativeHeight="251667456" behindDoc="0" locked="0" layoutInCell="1" allowOverlap="1" wp14:anchorId="68940C30" wp14:editId="0E608A2F">
+              <wp:anchor distT="0" distB="0" distL="114300" distR="114300" simplePos="0" relativeHeight="251667456" behindDoc="0" locked="0" layoutInCell="1" allowOverlap="1" wp14:anchorId="68940C30" wp14:editId="5C67CD6B">
                 <wp:simplePos x="0" y="0"/>
                 <wp:positionH relativeFrom="column">
                   <wp:posOffset>-114300</wp:posOffset>
@@ -4257,7 +4257,7 @@
         <mc:AlternateContent>
           <mc:Choice Requires="wps">
             <w:drawing>
-              <wp:anchor distT="0" distB="0" distL="114300" distR="114300" simplePos="0" relativeHeight="251669504" behindDoc="0" locked="0" layoutInCell="1" allowOverlap="1" wp14:anchorId="4CD50A05" wp14:editId="664D3C15">
+              <wp:anchor distT="0" distB="0" distL="114300" distR="114300" simplePos="0" relativeHeight="251669504" behindDoc="0" locked="0" layoutInCell="1" allowOverlap="1" wp14:anchorId="4CD50A05" wp14:editId="21D1DE64">
                 <wp:simplePos x="0" y="0"/>
                 <wp:positionH relativeFrom="column">
                   <wp:posOffset>2171700</wp:posOffset>
@@ -4580,13 +4580,7 @@
                               <w:t xml:space="preserve">Technology: </w:t>
                             </w:r>
                             <w:r>
-                              <w:t xml:space="preserve">Android </w:t>
-                            </w:r>
-                            <w:r>
-                              <w:t>Studio</w:t>
-                            </w:r>
-                            <w:r>
-                              <w:t xml:space="preserve"> using Java</w:t>
+                              <w:t>Android Studio using Java</w:t>
                             </w:r>
                             <w:r>
                               <w:t xml:space="preserve"> </w:t>
@@ -4682,10 +4676,23 @@
                                 <w:b/>
                                 <w:sz w:val="22"/>
                               </w:rPr>
-                              <w:t xml:space="preserve">Description: </w:t>
-                            </w:r>
-                            <w:r>
-                              <w:t>Graphical Tic Tac Toe game.</w:t>
+                              <w:t>Role:</w:t>
+                            </w:r>
+                            <w:r>
+                              <w:rPr>
+                                <w:b/>
+                                <w:sz w:val="22"/>
+                              </w:rPr>
+                              <w:t xml:space="preserve"> </w:t>
+                            </w:r>
+                            <w:r>
+                              <w:t xml:space="preserve">Design and </w:t>
+                            </w:r>
+                            <w:r>
+                              <w:t>Development</w:t>
+                            </w:r>
+                            <w:r>
+                              <w:t>.</w:t>
                             </w:r>
                           </w:p>
                           <w:p>
@@ -4706,23 +4713,60 @@
                                 <w:b/>
                                 <w:sz w:val="22"/>
                               </w:rPr>
-                              <w:t>Role:</w:t>
-                            </w:r>
-                            <w:r>
-                              <w:rPr>
-                                <w:b/>
-                                <w:sz w:val="22"/>
-                              </w:rPr>
-                              <w:t xml:space="preserve"> </w:t>
-                            </w:r>
-                            <w:r>
-                              <w:t xml:space="preserve">Design and </w:t>
-                            </w:r>
-                            <w:r>
-                              <w:t>Development</w:t>
-                            </w:r>
-                            <w:r>
-                              <w:t>.</w:t>
+                              <w:t xml:space="preserve">Technology: </w:t>
+                            </w:r>
+                            <w:r>
+                              <w:t>Android</w:t>
+                            </w:r>
+                            <w:r>
+                              <w:t xml:space="preserve"> Studio using Java. Google Store ID </w:t>
+                            </w:r>
+                            <w:hyperlink r:id="rId15" w:history="1">
+                              <w:r>
+                                <w:rPr>
+                                  <w:rStyle w:val="Hyperlink"/>
+                                </w:rPr>
+                                <w:t>https://play.google.com/store/apps/details?id=com.science.nero.tictactoe</w:t>
+                              </w:r>
+                            </w:hyperlink>
+                            <w:bookmarkStart w:id="0" w:name="_GoBack"/>
+                            <w:bookmarkEnd w:id="0"/>
+                          </w:p>
+                          <w:p>
+                            <w:pPr>
+                              <w:pStyle w:val="ListParagraph"/>
+                              <w:ind w:left="360"/>
+                              <w:rPr>
+                                <w:b/>
+                              </w:rPr>
+                            </w:pPr>
+                          </w:p>
+                          <w:p>
+                            <w:pPr>
+                              <w:pStyle w:val="ListParagraph"/>
+                              <w:numPr>
+                                <w:ilvl w:val="0"/>
+                                <w:numId w:val="13"/>
+                              </w:numPr>
+                              <w:rPr>
+                                <w:b/>
+                              </w:rPr>
+                            </w:pPr>
+                            <w:r>
+                              <w:rPr>
+                                <w:b/>
+                              </w:rPr>
+                              <w:t>Insulin Pump System (Mock Project)</w:t>
+                            </w:r>
+                            <w:r>
+                              <w:rPr>
+                                <w:b/>
+                              </w:rPr>
+                              <w:tab/>
+                              <w:t xml:space="preserve">Status: </w:t>
+                            </w:r>
+                            <w:r>
+                              <w:t>Complete</w:t>
                             </w:r>
                           </w:p>
                           <w:p>
@@ -4735,36 +4779,109 @@
                               <w:ind w:left="709" w:hanging="283"/>
                               <w:rPr>
                                 <w:b/>
+                              </w:rPr>
+                            </w:pPr>
+                            <w:r>
+                              <w:rPr>
+                                <w:b/>
                                 <w:sz w:val="22"/>
                               </w:rPr>
+                              <w:t xml:space="preserve">Description: </w:t>
+                            </w:r>
+                            <w:r>
+                              <w:t>Creating a complete project involving every software engineering aspect like choosing right development life cycle, creating Specification, Design and implementation, Evolution, Testing and creating 4+1 Architectural model documents.</w:t>
+                            </w:r>
+                          </w:p>
+                          <w:p>
+                            <w:pPr>
+                              <w:pStyle w:val="ListParagraph"/>
+                              <w:numPr>
+                                <w:ilvl w:val="1"/>
+                                <w:numId w:val="13"/>
+                              </w:numPr>
+                              <w:ind w:left="709" w:hanging="283"/>
+                              <w:rPr>
+                                <w:b/>
+                              </w:rPr>
                             </w:pPr>
                             <w:r>
                               <w:rPr>
                                 <w:b/>
                                 <w:sz w:val="22"/>
                               </w:rPr>
-                              <w:t xml:space="preserve">Technology: </w:t>
-                            </w:r>
-                            <w:r>
-                              <w:t>Android</w:t>
-                            </w:r>
-                            <w:r>
-                              <w:t xml:space="preserve"> Studio using Java. </w:t>
-                            </w:r>
-                            <w:r>
-                              <w:t xml:space="preserve">Google Store ID </w:t>
-                            </w:r>
-                            <w:bookmarkStart w:id="0" w:name="_GoBack"/>
-                            <w:bookmarkEnd w:id="0"/>
-                          </w:p>
-                          <w:p>
-                            <w:pPr>
-                              <w:pStyle w:val="ListParagraph"/>
-                              <w:ind w:left="360"/>
-                              <w:rPr>
-                                <w:b/>
-                              </w:rPr>
-                            </w:pPr>
+                              <w:t xml:space="preserve">Role: </w:t>
+                            </w:r>
+                            <w:r>
+                              <w:t xml:space="preserve">Creating logical, Development views and testing strategies.  </w:t>
+                            </w:r>
+                          </w:p>
+                          <w:p>
+                            <w:pPr>
+                              <w:pStyle w:val="ListParagraph"/>
+                              <w:ind w:left="709"/>
+                              <w:rPr>
+                                <w:b/>
+                              </w:rPr>
+                            </w:pPr>
+                          </w:p>
+                          <w:p>
+                            <w:pPr>
+                              <w:jc w:val="center"/>
+                              <w:rPr>
+                                <w:b/>
+                              </w:rPr>
+                            </w:pPr>
+                            <w:r>
+                              <w:rPr>
+                                <w:b/>
+                              </w:rPr>
+                              <w:t>Work Experience</w:t>
+                            </w:r>
+                          </w:p>
+                          <w:p>
+                            <w:r>
+                              <w:rPr>
+                                <w:b/>
+                              </w:rPr>
+                              <w:t>Atimi Software (COOP)</w:t>
+                            </w:r>
+                            <w:r>
+                              <w:rPr>
+                                <w:b/>
+                              </w:rPr>
+                              <w:tab/>
+                            </w:r>
+                            <w:r>
+                              <w:rPr>
+                                <w:b/>
+                              </w:rPr>
+                              <w:tab/>
+                            </w:r>
+                            <w:r>
+                              <w:rPr>
+                                <w:b/>
+                              </w:rPr>
+                              <w:tab/>
+                              <w:t xml:space="preserve">     </w:t>
+                            </w:r>
+                            <w:r>
+                              <w:t>Full time</w:t>
+                            </w:r>
+                          </w:p>
+                          <w:p>
+                            <w:r>
+                              <w:t>Quality Assurance Engineer</w:t>
+                            </w:r>
+                            <w:r>
+                              <w:tab/>
+                            </w:r>
+                            <w:r>
+                              <w:tab/>
+                            </w:r>
+                            <w:r>
+                              <w:tab/>
+                              <w:t xml:space="preserve">     January – August 2016</w:t>
+                            </w:r>
                           </w:p>
                           <w:p>
                             <w:pPr>
@@ -4773,139 +4890,22 @@
                                 <w:ilvl w:val="0"/>
                                 <w:numId w:val="13"/>
                               </w:numPr>
-                              <w:rPr>
-                                <w:b/>
-                              </w:rPr>
-                            </w:pPr>
-                            <w:r>
-                              <w:rPr>
-                                <w:b/>
-                              </w:rPr>
-                              <w:t>Insulin Pump System (Mock Project)</w:t>
-                            </w:r>
-                            <w:r>
-                              <w:rPr>
-                                <w:b/>
-                              </w:rPr>
-                              <w:tab/>
-                              <w:t xml:space="preserve">Status: </w:t>
-                            </w:r>
-                            <w:r>
-                              <w:t>Complete</w:t>
-                            </w:r>
-                          </w:p>
-                          <w:p>
-                            <w:pPr>
-                              <w:pStyle w:val="ListParagraph"/>
-                              <w:numPr>
-                                <w:ilvl w:val="1"/>
-                                <w:numId w:val="13"/>
-                              </w:numPr>
-                              <w:ind w:left="709" w:hanging="283"/>
-                              <w:rPr>
-                                <w:b/>
-                              </w:rPr>
                             </w:pPr>
                             <w:r>
                               <w:rPr>
                                 <w:b/>
                                 <w:sz w:val="22"/>
                               </w:rPr>
-                              <w:t xml:space="preserve">Description: </w:t>
-                            </w:r>
-                            <w:r>
-                              <w:t>Creating a complete project involving every software engineering aspect like choosing right development life cycle, creating Specification, Design and implementation, Evolution, Testing and creating 4+1 Architectural model documents.</w:t>
-                            </w:r>
-                          </w:p>
-                          <w:p>
-                            <w:pPr>
-                              <w:pStyle w:val="ListParagraph"/>
-                              <w:numPr>
-                                <w:ilvl w:val="1"/>
-                                <w:numId w:val="13"/>
-                              </w:numPr>
-                              <w:ind w:left="709" w:hanging="283"/>
-                              <w:rPr>
-                                <w:b/>
-                              </w:rPr>
-                            </w:pPr>
-                            <w:r>
-                              <w:rPr>
-                                <w:b/>
+                              <w:t>Manual and Automation Testing:</w:t>
+                            </w:r>
+                            <w:r>
+                              <w:rPr>
                                 <w:sz w:val="22"/>
                               </w:rPr>
-                              <w:t xml:space="preserve">Role: </w:t>
-                            </w:r>
-                            <w:r>
-                              <w:t xml:space="preserve">Creating logical, Development views and testing strategies.  </w:t>
-                            </w:r>
-                          </w:p>
-                          <w:p>
-                            <w:pPr>
-                              <w:pStyle w:val="ListParagraph"/>
-                              <w:ind w:left="709"/>
-                              <w:rPr>
-                                <w:b/>
-                              </w:rPr>
-                            </w:pPr>
-                          </w:p>
-                          <w:p>
-                            <w:pPr>
-                              <w:jc w:val="center"/>
-                              <w:rPr>
-                                <w:b/>
-                              </w:rPr>
-                            </w:pPr>
-                            <w:r>
-                              <w:rPr>
-                                <w:b/>
-                              </w:rPr>
-                              <w:t>Work Experience</w:t>
-                            </w:r>
-                          </w:p>
-                          <w:p>
-                            <w:r>
-                              <w:rPr>
-                                <w:b/>
-                              </w:rPr>
-                              <w:t>Atimi Software (COOP)</w:t>
-                            </w:r>
-                            <w:r>
-                              <w:rPr>
-                                <w:b/>
-                              </w:rPr>
-                              <w:tab/>
-                            </w:r>
-                            <w:r>
-                              <w:rPr>
-                                <w:b/>
-                              </w:rPr>
-                              <w:tab/>
-                            </w:r>
-                            <w:r>
-                              <w:rPr>
-                                <w:b/>
-                              </w:rPr>
-                              <w:tab/>
-                              <w:t xml:space="preserve">     </w:t>
-                            </w:r>
-                            <w:r>
-                              <w:t>Full time</w:t>
-                            </w:r>
-                          </w:p>
-                          <w:p>
-                            <w:r>
-                              <w:t>Quality Assurance Engineer</w:t>
-                            </w:r>
-                            <w:r>
-                              <w:tab/>
-                            </w:r>
-                            <w:r>
-                              <w:tab/>
-                            </w:r>
-                            <w:r>
-                              <w:tab/>
-                              <w:t xml:space="preserve">     January – August 2016</w:t>
+                              <w:t xml:space="preserve"> </w:t>
+                            </w:r>
+                            <w:r>
+                              <w:t>Executing automation test cases on iOS and Android. Creating automation tests using JUnit and Appium.</w:t>
                             </w:r>
                           </w:p>
                           <w:p>
@@ -4921,7 +4921,7 @@
                                 <w:b/>
                                 <w:sz w:val="22"/>
                               </w:rPr>
-                              <w:t>Manual and Automation Testing:</w:t>
+                              <w:t>Management skills:</w:t>
                             </w:r>
                             <w:r>
                               <w:rPr>
@@ -4930,7 +4930,7 @@
                               <w:t xml:space="preserve"> </w:t>
                             </w:r>
                             <w:r>
-                              <w:t>Executing automation test cases on iOS and Android. Creating automation tests using JUnit and Appium.</w:t>
+                              <w:t>Develop and maintain automation scripts that are created and validated on GitHub repository.</w:t>
                             </w:r>
                           </w:p>
                           <w:p>
@@ -4946,7 +4946,7 @@
                                 <w:b/>
                                 <w:sz w:val="22"/>
                               </w:rPr>
-                              <w:t>Management skills:</w:t>
+                              <w:t>Testing:</w:t>
                             </w:r>
                             <w:r>
                               <w:rPr>
@@ -4955,7 +4955,7 @@
                               <w:t xml:space="preserve"> </w:t>
                             </w:r>
                             <w:r>
-                              <w:t>Develop and maintain automation scripts that are created and validated on GitHub repository.</w:t>
+                              <w:t>Perform regression testing after each sprint cycle. Perform positive and negative testing.  Do low level testing on iOS device to check app performance on device.</w:t>
                             </w:r>
                           </w:p>
                           <w:p>
@@ -4971,7 +4971,7 @@
                                 <w:b/>
                                 <w:sz w:val="22"/>
                               </w:rPr>
-                              <w:t>Testing:</w:t>
+                              <w:t>Documentation:</w:t>
                             </w:r>
                             <w:r>
                               <w:rPr>
@@ -4980,7 +4980,7 @@
                               <w:t xml:space="preserve"> </w:t>
                             </w:r>
                             <w:r>
-                              <w:t>Perform regression testing after each sprint cycle. Perform positive and negative testing.  Do low level testing on iOS device to check app performance on device.</w:t>
+                              <w:t>Reporting defects on project tracking software like Jira. Creating test cases from software Requirement specification.</w:t>
                             </w:r>
                           </w:p>
                           <w:p>
@@ -4996,31 +4996,6 @@
                                 <w:b/>
                                 <w:sz w:val="22"/>
                               </w:rPr>
-                              <w:t>Documentation:</w:t>
-                            </w:r>
-                            <w:r>
-                              <w:rPr>
-                                <w:sz w:val="22"/>
-                              </w:rPr>
-                              <w:t xml:space="preserve"> </w:t>
-                            </w:r>
-                            <w:r>
-                              <w:t>Reporting defects on project tracking software like Jira. Creating test cases from software Requirement specification.</w:t>
-                            </w:r>
-                          </w:p>
-                          <w:p>
-                            <w:pPr>
-                              <w:pStyle w:val="ListParagraph"/>
-                              <w:numPr>
-                                <w:ilvl w:val="0"/>
-                                <w:numId w:val="13"/>
-                              </w:numPr>
-                            </w:pPr>
-                            <w:r>
-                              <w:rPr>
-                                <w:b/>
-                                <w:sz w:val="22"/>
-                              </w:rPr>
                               <w:t>Technical skills:</w:t>
                             </w:r>
                             <w:r>
@@ -5165,7 +5140,7 @@
                               <w:t xml:space="preserve"> </w:t>
                             </w:r>
                             <w:r>
-                              <w:t>Event planning &amp; organizing and designing a menu every 3 months. Dealing with customer complaints.</w:t>
+                              <w:t>Event planning &amp; organizing.</w:t>
                             </w:r>
                           </w:p>
                           <w:p>
@@ -5248,7 +5223,11 @@
           </mc:Choice>
           <mc:Fallback>
             <w:pict>
-              <v:shape id="Text Box 12" o:spid="_x0000_s1030" type="#_x0000_t202" style="position:absolute;margin-left:171pt;margin-top:-8.95pt;width:396pt;height:819pt;z-index:251669504;visibility:visible;mso-wrap-style:square;mso-width-percent:0;mso-height-percent:0;mso-wrap-distance-left:9pt;mso-wrap-distance-top:0;mso-wrap-distance-right:9pt;mso-wrap-distance-bottom:0;mso-position-horizontal:absolute;mso-position-horizontal-relative:text;mso-position-vertical:absolute;mso-position-vertical-relative:text;mso-width-percent:0;mso-height-percent:0;mso-width-relative:margin;mso-height-relative:margin;v-text-anchor:top" o:gfxdata="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" fillcolor="#dbe5f1 [660]" strokecolor="black [3200]" strokeweight="2pt">
+              <v:shapetype id="_x0000_t202" coordsize="21600,21600" o:spt="202" path="m0,0l0,21600,21600,21600,21600,0xe">
+                <v:stroke joinstyle="miter"/>
+                <v:path gradientshapeok="t" o:connecttype="rect"/>
+              </v:shapetype>
+              <v:shape id="Text Box 12" o:spid="_x0000_s1030" type="#_x0000_t202" style="position:absolute;margin-left:171pt;margin-top:-8.95pt;width:396pt;height:819pt;z-index:251669504;visibility:visible;mso-wrap-style:square;mso-width-percent:0;mso-height-percent:0;mso-wrap-distance-left:9pt;mso-wrap-distance-top:0;mso-wrap-distance-right:9pt;mso-wrap-distance-bottom:0;mso-position-horizontal:absolute;mso-position-horizontal-relative:text;mso-position-vertical:absolute;mso-position-vertical-relative:text;mso-width-percent:0;mso-height-percent:0;mso-width-relative:margin;mso-height-relative:margin;v-text-anchor:top" o:gfxdata="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" fillcolor="#dbe5f1 [660]" strokecolor="black [3200]" strokeweight="2pt">
                 <v:textbox>
                   <w:txbxContent>
                     <w:p>
@@ -5469,7 +5448,7 @@
                           <w:b/>
                         </w:rPr>
                       </w:pPr>
-                      <w:hyperlink r:id="rId15" w:history="1">
+                      <w:hyperlink r:id="rId16" w:history="1">
                         <w:r>
                           <w:rPr>
                             <w:rStyle w:val="Hyperlink"/>
@@ -5520,13 +5499,7 @@
                         <w:t xml:space="preserve">Technology: </w:t>
                       </w:r>
                       <w:r>
-                        <w:t xml:space="preserve">Android </w:t>
-                      </w:r>
-                      <w:r>
-                        <w:t>Studio</w:t>
-                      </w:r>
-                      <w:r>
-                        <w:t xml:space="preserve"> using Java</w:t>
+                        <w:t>Android Studio using Java</w:t>
                       </w:r>
                       <w:r>
                         <w:t xml:space="preserve"> </w:t>
@@ -5534,7 +5507,7 @@
                       <w:r>
                         <w:t xml:space="preserve">and Google API Firebase </w:t>
                       </w:r>
-                      <w:hyperlink r:id="rId16" w:history="1">
+                      <w:hyperlink r:id="rId17" w:history="1">
                         <w:r>
                           <w:rPr>
                             <w:rStyle w:val="Hyperlink"/>
@@ -5622,10 +5595,23 @@
                           <w:b/>
                           <w:sz w:val="22"/>
                         </w:rPr>
-                        <w:t xml:space="preserve">Description: </w:t>
-                      </w:r>
-                      <w:r>
-                        <w:t>Graphical Tic Tac Toe game.</w:t>
+                        <w:t>Role:</w:t>
+                      </w:r>
+                      <w:r>
+                        <w:rPr>
+                          <w:b/>
+                          <w:sz w:val="22"/>
+                        </w:rPr>
+                        <w:t xml:space="preserve"> </w:t>
+                      </w:r>
+                      <w:r>
+                        <w:t xml:space="preserve">Design and </w:t>
+                      </w:r>
+                      <w:r>
+                        <w:t>Development</w:t>
+                      </w:r>
+                      <w:r>
+                        <w:t>.</w:t>
                       </w:r>
                     </w:p>
                     <w:p>
@@ -5646,23 +5632,60 @@
                           <w:b/>
                           <w:sz w:val="22"/>
                         </w:rPr>
-                        <w:t>Role:</w:t>
-                      </w:r>
-                      <w:r>
-                        <w:rPr>
-                          <w:b/>
-                          <w:sz w:val="22"/>
-                        </w:rPr>
-                        <w:t xml:space="preserve"> </w:t>
-                      </w:r>
-                      <w:r>
-                        <w:t xml:space="preserve">Design and </w:t>
-                      </w:r>
-                      <w:r>
-                        <w:t>Development</w:t>
-                      </w:r>
-                      <w:r>
-                        <w:t>.</w:t>
+                        <w:t xml:space="preserve">Technology: </w:t>
+                      </w:r>
+                      <w:r>
+                        <w:t>Android</w:t>
+                      </w:r>
+                      <w:r>
+                        <w:t xml:space="preserve"> Studio using Java. Google Store ID </w:t>
+                      </w:r>
+                      <w:hyperlink r:id="rId18" w:history="1">
+                        <w:r>
+                          <w:rPr>
+                            <w:rStyle w:val="Hyperlink"/>
+                          </w:rPr>
+                          <w:t>https://play.google.com/store/apps/details?id=com.science.nero.tictactoe</w:t>
+                        </w:r>
+                      </w:hyperlink>
+                      <w:bookmarkStart w:id="1" w:name="_GoBack"/>
+                      <w:bookmarkEnd w:id="1"/>
+                    </w:p>
+                    <w:p>
+                      <w:pPr>
+                        <w:pStyle w:val="ListParagraph"/>
+                        <w:ind w:left="360"/>
+                        <w:rPr>
+                          <w:b/>
+                        </w:rPr>
+                      </w:pPr>
+                    </w:p>
+                    <w:p>
+                      <w:pPr>
+                        <w:pStyle w:val="ListParagraph"/>
+                        <w:numPr>
+                          <w:ilvl w:val="0"/>
+                          <w:numId w:val="13"/>
+                        </w:numPr>
+                        <w:rPr>
+                          <w:b/>
+                        </w:rPr>
+                      </w:pPr>
+                      <w:r>
+                        <w:rPr>
+                          <w:b/>
+                        </w:rPr>
+                        <w:t>Insulin Pump System (Mock Project)</w:t>
+                      </w:r>
+                      <w:r>
+                        <w:rPr>
+                          <w:b/>
+                        </w:rPr>
+                        <w:tab/>
+                        <w:t xml:space="preserve">Status: </w:t>
+                      </w:r>
+                      <w:r>
+                        <w:t>Complete</w:t>
                       </w:r>
                     </w:p>
                     <w:p>
@@ -5675,36 +5698,109 @@
                         <w:ind w:left="709" w:hanging="283"/>
                         <w:rPr>
                           <w:b/>
+                        </w:rPr>
+                      </w:pPr>
+                      <w:r>
+                        <w:rPr>
+                          <w:b/>
                           <w:sz w:val="22"/>
                         </w:rPr>
+                        <w:t xml:space="preserve">Description: </w:t>
+                      </w:r>
+                      <w:r>
+                        <w:t>Creating a complete project involving every software engineering aspect like choosing right development life cycle, creating Specification, Design and implementation, Evolution, Testing and creating 4+1 Architectural model documents.</w:t>
+                      </w:r>
+                    </w:p>
+                    <w:p>
+                      <w:pPr>
+                        <w:pStyle w:val="ListParagraph"/>
+                        <w:numPr>
+                          <w:ilvl w:val="1"/>
+                          <w:numId w:val="13"/>
+                        </w:numPr>
+                        <w:ind w:left="709" w:hanging="283"/>
+                        <w:rPr>
+                          <w:b/>
+                        </w:rPr>
                       </w:pPr>
                       <w:r>
                         <w:rPr>
                           <w:b/>
                           <w:sz w:val="22"/>
                         </w:rPr>
-                        <w:t xml:space="preserve">Technology: </w:t>
-                      </w:r>
-                      <w:r>
-                        <w:t>Android</w:t>
-                      </w:r>
-                      <w:r>
-                        <w:t xml:space="preserve"> Studio using Java. </w:t>
-                      </w:r>
-                      <w:r>
-                        <w:t xml:space="preserve">Google Store ID </w:t>
-                      </w:r>
-                      <w:bookmarkStart w:id="1" w:name="_GoBack"/>
-                      <w:bookmarkEnd w:id="1"/>
-                    </w:p>
-                    <w:p>
-                      <w:pPr>
-                        <w:pStyle w:val="ListParagraph"/>
-                        <w:ind w:left="360"/>
-                        <w:rPr>
-                          <w:b/>
-                        </w:rPr>
-                      </w:pPr>
+                        <w:t xml:space="preserve">Role: </w:t>
+                      </w:r>
+                      <w:r>
+                        <w:t xml:space="preserve">Creating logical, Development views and testing strategies.  </w:t>
+                      </w:r>
+                    </w:p>
+                    <w:p>
+                      <w:pPr>
+                        <w:pStyle w:val="ListParagraph"/>
+                        <w:ind w:left="709"/>
+                        <w:rPr>
+                          <w:b/>
+                        </w:rPr>
+                      </w:pPr>
+                    </w:p>
+                    <w:p>
+                      <w:pPr>
+                        <w:jc w:val="center"/>
+                        <w:rPr>
+                          <w:b/>
+                        </w:rPr>
+                      </w:pPr>
+                      <w:r>
+                        <w:rPr>
+                          <w:b/>
+                        </w:rPr>
+                        <w:t>Work Experience</w:t>
+                      </w:r>
+                    </w:p>
+                    <w:p>
+                      <w:r>
+                        <w:rPr>
+                          <w:b/>
+                        </w:rPr>
+                        <w:t>Atimi Software (COOP)</w:t>
+                      </w:r>
+                      <w:r>
+                        <w:rPr>
+                          <w:b/>
+                        </w:rPr>
+                        <w:tab/>
+                      </w:r>
+                      <w:r>
+                        <w:rPr>
+                          <w:b/>
+                        </w:rPr>
+                        <w:tab/>
+                      </w:r>
+                      <w:r>
+                        <w:rPr>
+                          <w:b/>
+                        </w:rPr>
+                        <w:tab/>
+                        <w:t xml:space="preserve">     </w:t>
+                      </w:r>
+                      <w:r>
+                        <w:t>Full time</w:t>
+                      </w:r>
+                    </w:p>
+                    <w:p>
+                      <w:r>
+                        <w:t>Quality Assurance Engineer</w:t>
+                      </w:r>
+                      <w:r>
+                        <w:tab/>
+                      </w:r>
+                      <w:r>
+                        <w:tab/>
+                      </w:r>
+                      <w:r>
+                        <w:tab/>
+                        <w:t xml:space="preserve">     January – August 2016</w:t>
+                      </w:r>
                     </w:p>
                     <w:p>
                       <w:pPr>
@@ -5713,139 +5809,22 @@
                           <w:ilvl w:val="0"/>
                           <w:numId w:val="13"/>
                         </w:numPr>
-                        <w:rPr>
-                          <w:b/>
-                        </w:rPr>
-                      </w:pPr>
-                      <w:r>
-                        <w:rPr>
-                          <w:b/>
-                        </w:rPr>
-                        <w:t>Insulin Pump System (Mock Project)</w:t>
-                      </w:r>
-                      <w:r>
-                        <w:rPr>
-                          <w:b/>
-                        </w:rPr>
-                        <w:tab/>
-                        <w:t xml:space="preserve">Status: </w:t>
-                      </w:r>
-                      <w:r>
-                        <w:t>Complete</w:t>
-                      </w:r>
-                    </w:p>
-                    <w:p>
-                      <w:pPr>
-                        <w:pStyle w:val="ListParagraph"/>
-                        <w:numPr>
-                          <w:ilvl w:val="1"/>
-                          <w:numId w:val="13"/>
-                        </w:numPr>
-                        <w:ind w:left="709" w:hanging="283"/>
-                        <w:rPr>
-                          <w:b/>
-                        </w:rPr>
                       </w:pPr>
                       <w:r>
                         <w:rPr>
                           <w:b/>
                           <w:sz w:val="22"/>
                         </w:rPr>
-                        <w:t xml:space="preserve">Description: </w:t>
-                      </w:r>
-                      <w:r>
-                        <w:t>Creating a complete project involving every software engineering aspect like choosing right development life cycle, creating Specification, Design and implementation, Evolution, Testing and creating 4+1 Architectural model documents.</w:t>
-                      </w:r>
-                    </w:p>
-                    <w:p>
-                      <w:pPr>
-                        <w:pStyle w:val="ListParagraph"/>
-                        <w:numPr>
-                          <w:ilvl w:val="1"/>
-                          <w:numId w:val="13"/>
-                        </w:numPr>
-                        <w:ind w:left="709" w:hanging="283"/>
-                        <w:rPr>
-                          <w:b/>
-                        </w:rPr>
-                      </w:pPr>
-                      <w:r>
-                        <w:rPr>
-                          <w:b/>
+                        <w:t>Manual and Automation Testing:</w:t>
+                      </w:r>
+                      <w:r>
+                        <w:rPr>
                           <w:sz w:val="22"/>
                         </w:rPr>
-                        <w:t xml:space="preserve">Role: </w:t>
-                      </w:r>
-                      <w:r>
-                        <w:t xml:space="preserve">Creating logical, Development views and testing strategies.  </w:t>
-                      </w:r>
-                    </w:p>
-                    <w:p>
-                      <w:pPr>
-                        <w:pStyle w:val="ListParagraph"/>
-                        <w:ind w:left="709"/>
-                        <w:rPr>
-                          <w:b/>
-                        </w:rPr>
-                      </w:pPr>
-                    </w:p>
-                    <w:p>
-                      <w:pPr>
-                        <w:jc w:val="center"/>
-                        <w:rPr>
-                          <w:b/>
-                        </w:rPr>
-                      </w:pPr>
-                      <w:r>
-                        <w:rPr>
-                          <w:b/>
-                        </w:rPr>
-                        <w:t>Work Experience</w:t>
-                      </w:r>
-                    </w:p>
-                    <w:p>
-                      <w:r>
-                        <w:rPr>
-                          <w:b/>
-                        </w:rPr>
-                        <w:t>Atimi Software (COOP)</w:t>
-                      </w:r>
-                      <w:r>
-                        <w:rPr>
-                          <w:b/>
-                        </w:rPr>
-                        <w:tab/>
-                      </w:r>
-                      <w:r>
-                        <w:rPr>
-                          <w:b/>
-                        </w:rPr>
-                        <w:tab/>
-                      </w:r>
-                      <w:r>
-                        <w:rPr>
-                          <w:b/>
-                        </w:rPr>
-                        <w:tab/>
-                        <w:t xml:space="preserve">     </w:t>
-                      </w:r>
-                      <w:r>
-                        <w:t>Full time</w:t>
-                      </w:r>
-                    </w:p>
-                    <w:p>
-                      <w:r>
-                        <w:t>Quality Assurance Engineer</w:t>
-                      </w:r>
-                      <w:r>
-                        <w:tab/>
-                      </w:r>
-                      <w:r>
-                        <w:tab/>
-                      </w:r>
-                      <w:r>
-                        <w:tab/>
-                        <w:t xml:space="preserve">     January – August 2016</w:t>
+                        <w:t xml:space="preserve"> </w:t>
+                      </w:r>
+                      <w:r>
+                        <w:t>Executing automation test cases on iOS and Android. Creating automation tests using JUnit and Appium.</w:t>
                       </w:r>
                     </w:p>
                     <w:p>
@@ -5861,7 +5840,7 @@
                           <w:b/>
                           <w:sz w:val="22"/>
                         </w:rPr>
-                        <w:t>Manual and Automation Testing:</w:t>
+                        <w:t>Management skills:</w:t>
                       </w:r>
                       <w:r>
                         <w:rPr>
@@ -5870,7 +5849,7 @@
                         <w:t xml:space="preserve"> </w:t>
                       </w:r>
                       <w:r>
-                        <w:t>Executing automation test cases on iOS and Android. Creating automation tests using JUnit and Appium.</w:t>
+                        <w:t>Develop and maintain automation scripts that are created and validated on GitHub repository.</w:t>
                       </w:r>
                     </w:p>
                     <w:p>
@@ -5886,7 +5865,7 @@
                           <w:b/>
                           <w:sz w:val="22"/>
                         </w:rPr>
-                        <w:t>Management skills:</w:t>
+                        <w:t>Testing:</w:t>
                       </w:r>
                       <w:r>
                         <w:rPr>
@@ -5895,7 +5874,7 @@
                         <w:t xml:space="preserve"> </w:t>
                       </w:r>
                       <w:r>
-                        <w:t>Develop and maintain automation scripts that are created and validated on GitHub repository.</w:t>
+                        <w:t>Perform regression testing after each sprint cycle. Perform positive and negative testing.  Do low level testing on iOS device to check app performance on device.</w:t>
                       </w:r>
                     </w:p>
                     <w:p>
@@ -5911,7 +5890,7 @@
                           <w:b/>
                           <w:sz w:val="22"/>
                         </w:rPr>
-                        <w:t>Testing:</w:t>
+                        <w:t>Documentation:</w:t>
                       </w:r>
                       <w:r>
                         <w:rPr>
@@ -5920,7 +5899,7 @@
                         <w:t xml:space="preserve"> </w:t>
                       </w:r>
                       <w:r>
-                        <w:t>Perform regression testing after each sprint cycle. Perform positive and negative testing.  Do low level testing on iOS device to check app performance on device.</w:t>
+                        <w:t>Reporting defects on project tracking software like Jira. Creating test cases from software Requirement specification.</w:t>
                       </w:r>
                     </w:p>
                     <w:p>
@@ -5936,31 +5915,6 @@
                           <w:b/>
                           <w:sz w:val="22"/>
                         </w:rPr>
-                        <w:t>Documentation:</w:t>
-                      </w:r>
-                      <w:r>
-                        <w:rPr>
-                          <w:sz w:val="22"/>
-                        </w:rPr>
-                        <w:t xml:space="preserve"> </w:t>
-                      </w:r>
-                      <w:r>
-                        <w:t>Reporting defects on project tracking software like Jira. Creating test cases from software Requirement specification.</w:t>
-                      </w:r>
-                    </w:p>
-                    <w:p>
-                      <w:pPr>
-                        <w:pStyle w:val="ListParagraph"/>
-                        <w:numPr>
-                          <w:ilvl w:val="0"/>
-                          <w:numId w:val="13"/>
-                        </w:numPr>
-                      </w:pPr>
-                      <w:r>
-                        <w:rPr>
-                          <w:b/>
-                          <w:sz w:val="22"/>
-                        </w:rPr>
                         <w:t>Technical skills:</w:t>
                       </w:r>
                       <w:r>
@@ -6105,7 +6059,7 @@
                         <w:t xml:space="preserve"> </w:t>
                       </w:r>
                       <w:r>
-                        <w:t>Event planning &amp; organizing and designing a menu every 3 months. Dealing with customer complaints.</w:t>
+                        <w:t>Event planning &amp; organizing.</w:t>
                       </w:r>
                     </w:p>
                     <w:p>
@@ -8901,7 +8855,7 @@
 </file>
 
 <file path=customXml/itemProps1.xml><?xml version="1.0" encoding="utf-8"?>
-<ds:datastoreItem xmlns:ds="http://schemas.openxmlformats.org/officeDocument/2006/customXml" ds:itemID="{BB31E332-E9AF-2144-AB66-3403234FDCC6}">
+<ds:datastoreItem xmlns:ds="http://schemas.openxmlformats.org/officeDocument/2006/customXml" ds:itemID="{B0DD2250-587E-1041-BE17-6F942B9C9144}">
   <ds:schemaRefs>
     <ds:schemaRef ds:uri="http://schemas.openxmlformats.org/officeDocument/2006/bibliography"/>
   </ds:schemaRefs>

</xml_diff>